<commit_message>
Update on 21/12/2020 at 16:17
</commit_message>
<xml_diff>
--- a/Documents/Safeguarding/Absconding Policy.docx
+++ b/Documents/Safeguarding/Absconding Policy.docx
@@ -1295,15 +1295,7 @@
         <w:t xml:space="preserve"> </w:t>
       </w:r>
       <w:r>
-        <w:t xml:space="preserve">We recognise that it is highly unlikely that a pupil should abscond from the school premises, but </w:t>
-      </w:r>
-      <w:proofErr w:type="gramStart"/>
-      <w:r>
-        <w:t>in the event that</w:t>
-      </w:r>
-      <w:proofErr w:type="gramEnd"/>
-      <w:r>
-        <w:t xml:space="preserve"> it</w:t>
+        <w:t>We recognise that it is highly unlikely that a pupil should abscond from the school premises, but in the event that it</w:t>
       </w:r>
       <w:r>
         <w:t xml:space="preserve"> </w:t>
@@ -1441,15 +1433,7 @@
         <w:jc w:val="both"/>
       </w:pPr>
       <w:r>
-        <w:t xml:space="preserve">3. If the child is found then they will be returned to the classroom. At an appropriate </w:t>
-      </w:r>
-      <w:proofErr w:type="gramStart"/>
-      <w:r>
-        <w:t>time</w:t>
-      </w:r>
-      <w:proofErr w:type="gramEnd"/>
-      <w:r>
-        <w:t xml:space="preserve"> an investigation into their absence will be conducted by an appointed member of staff.</w:t>
+        <w:t>3. If the child is found then they will be returned to the classroom. At an appropriate time an investigation into their absence will be conducted by an appointed member of staff.</w:t>
       </w:r>
     </w:p>
     <w:p>
@@ -1892,22 +1876,33 @@
         <w:jc w:val="both"/>
       </w:pPr>
       <w:r>
-        <w:t>All incidents will be recorded on an ‘Absconding Form’ and attached to a school ‘Safeguarding Form’ (green form)</w:t>
-      </w:r>
-    </w:p>
-    <w:p>
-      <w:r>
-        <w:br w:type="page"/>
-      </w:r>
-      <w:r>
-        <w:lastRenderedPageBreak/>
-        <w:br w:type="page"/>
-      </w:r>
-    </w:p>
-    <w:p>
+        <w:t xml:space="preserve">All incidents will be recorded on an ‘Absconding Form’ and attached to a school ‘Safeguarding </w:t>
+      </w:r>
+      <w:r>
+        <w:t xml:space="preserve">Concern </w:t>
+      </w:r>
+      <w:r>
+        <w:t>Form</w:t>
+      </w:r>
+      <w:r>
+        <w:t>’.</w:t>
+      </w:r>
       <w:bookmarkStart w:id="2" w:name="_GoBack"/>
       <w:bookmarkEnd w:id="2"/>
     </w:p>
+    <w:p>
+      <w:pPr>
+        <w:spacing w:line="240" w:lineRule="auto"/>
+        <w:jc w:val="both"/>
+      </w:pPr>
+    </w:p>
+    <w:p>
+      <w:pPr>
+        <w:spacing w:line="240" w:lineRule="auto"/>
+        <w:jc w:val="both"/>
+      </w:pPr>
+    </w:p>
+    <w:p/>
     <w:tbl>
       <w:tblPr>
         <w:tblStyle w:val="TableGrid"/>
@@ -1940,6 +1935,7 @@
               <w:rPr>
                 <w:color w:val="FFFFFF" w:themeColor="background1"/>
               </w:rPr>
+              <w:lastRenderedPageBreak/>
               <w:t>Abscondence Record</w:t>
             </w:r>
           </w:p>
@@ -2311,21 +2307,7 @@
               <w:rPr>
                 <w:color w:val="FFFFFF" w:themeColor="background1"/>
               </w:rPr>
-              <w:t>(</w:t>
-            </w:r>
-            <w:proofErr w:type="gramStart"/>
-            <w:r>
-              <w:rPr>
-                <w:color w:val="FFFFFF" w:themeColor="background1"/>
-              </w:rPr>
-              <w:t>continue on</w:t>
-            </w:r>
-            <w:proofErr w:type="gramEnd"/>
-            <w:r>
-              <w:rPr>
-                <w:color w:val="FFFFFF" w:themeColor="background1"/>
-              </w:rPr>
-              <w:t xml:space="preserve"> the back of this</w:t>
+              <w:t>(continue on the back of this</w:t>
             </w:r>
           </w:p>
           <w:p>
@@ -2411,6 +2393,7 @@
               <w:rPr>
                 <w:color w:val="FFFFFF" w:themeColor="background1"/>
               </w:rPr>
+              <w:lastRenderedPageBreak/>
               <w:t>Timeline of events</w:t>
             </w:r>
           </w:p>
@@ -2425,21 +2408,7 @@
               <w:rPr>
                 <w:color w:val="FFFFFF" w:themeColor="background1"/>
               </w:rPr>
-              <w:t>(</w:t>
-            </w:r>
-            <w:proofErr w:type="gramStart"/>
-            <w:r>
-              <w:rPr>
-                <w:color w:val="FFFFFF" w:themeColor="background1"/>
-              </w:rPr>
-              <w:t>continue on</w:t>
-            </w:r>
-            <w:proofErr w:type="gramEnd"/>
-            <w:r>
-              <w:rPr>
-                <w:color w:val="FFFFFF" w:themeColor="background1"/>
-              </w:rPr>
-              <w:t xml:space="preserve"> the back of this</w:t>
+              <w:t>(continue on the back of this</w:t>
             </w:r>
           </w:p>
           <w:p>
@@ -2503,7 +2472,7 @@
       </w:pPr>
     </w:pPrDefault>
   </w:docDefaults>
-  <w:latentStyles w:defLockedState="0" w:defUIPriority="99" w:defSemiHidden="0" w:defUnhideWhenUsed="0" w:defQFormat="0" w:count="377">
+  <w:latentStyles w:defLockedState="0" w:defUIPriority="99" w:defSemiHidden="0" w:defUnhideWhenUsed="0" w:defQFormat="0" w:count="376">
     <w:lsdException w:name="Normal" w:uiPriority="0" w:qFormat="1"/>
     <w:lsdException w:name="heading 1" w:uiPriority="9" w:qFormat="1"/>
     <w:lsdException w:name="heading 2" w:semiHidden="1" w:uiPriority="9" w:unhideWhenUsed="1" w:qFormat="1"/>
@@ -2609,6 +2578,7 @@
     <w:lsdException w:name="HTML Sample" w:semiHidden="1" w:unhideWhenUsed="1"/>
     <w:lsdException w:name="HTML Typewriter" w:semiHidden="1" w:unhideWhenUsed="1"/>
     <w:lsdException w:name="HTML Variable" w:semiHidden="1" w:unhideWhenUsed="1"/>
+    <w:lsdException w:name="Normal Table" w:semiHidden="1" w:unhideWhenUsed="1"/>
     <w:lsdException w:name="annotation subject" w:semiHidden="1" w:unhideWhenUsed="1"/>
     <w:lsdException w:name="No List" w:semiHidden="1" w:unhideWhenUsed="1"/>
     <w:lsdException w:name="Outline List 1" w:semiHidden="1" w:unhideWhenUsed="1"/>
@@ -2654,9 +2624,11 @@
     <w:lsdException w:name="Table Subtle 1" w:semiHidden="1" w:unhideWhenUsed="1"/>
     <w:lsdException w:name="Table Subtle 2" w:semiHidden="1" w:unhideWhenUsed="1"/>
     <w:lsdException w:name="Table Web 1" w:semiHidden="1" w:unhideWhenUsed="1"/>
+    <w:lsdException w:name="Table Web 2" w:semiHidden="1" w:unhideWhenUsed="1"/>
     <w:lsdException w:name="Table Web 3" w:semiHidden="1" w:unhideWhenUsed="1"/>
     <w:lsdException w:name="Balloon Text" w:semiHidden="1" w:unhideWhenUsed="1"/>
     <w:lsdException w:name="Table Grid" w:uiPriority="39"/>
+    <w:lsdException w:name="Table Theme" w:semiHidden="1" w:unhideWhenUsed="1"/>
     <w:lsdException w:name="Placeholder Text" w:semiHidden="1"/>
     <w:lsdException w:name="No Spacing" w:uiPriority="1" w:qFormat="1"/>
     <w:lsdException w:name="Light Shading" w:uiPriority="60"/>
@@ -2877,7 +2849,6 @@
     <w:lsdException w:name="Hashtag" w:semiHidden="1" w:unhideWhenUsed="1"/>
     <w:lsdException w:name="Unresolved Mention" w:semiHidden="1" w:unhideWhenUsed="1"/>
     <w:lsdException w:name="Smart Link" w:semiHidden="1" w:unhideWhenUsed="1"/>
-    <w:lsdException w:name="Smart Link Error" w:semiHidden="1" w:unhideWhenUsed="1"/>
   </w:latentStyles>
   <w:style w:type="paragraph" w:default="1" w:styleId="Normal">
     <w:name w:val="Normal"/>

</xml_diff>